<commit_message>
Word to PDF convert
</commit_message>
<xml_diff>
--- a/Dokumentation/testprotokoll.docx
+++ b/Dokumentation/testprotokoll.docx
@@ -656,6 +656,12 @@
                 <w:lang w:val="de-CH"/>
               </w:rPr>
             </w:pPr>
+            <w:r>
+              <w:rPr>
+                <w:lang w:val="de-CH"/>
+              </w:rPr>
+              <w:t>24.10.2021</w:t>
+            </w:r>
           </w:p>
         </w:tc>
         <w:tc>
@@ -670,6 +676,12 @@
                 <w:lang w:val="de-CH"/>
               </w:rPr>
             </w:pPr>
+            <w:r>
+              <w:rPr>
+                <w:lang w:val="de-CH"/>
+              </w:rPr>
+              <w:t>2.0</w:t>
+            </w:r>
           </w:p>
         </w:tc>
         <w:tc>
@@ -684,6 +696,12 @@
                 <w:lang w:val="de-CH"/>
               </w:rPr>
             </w:pPr>
+            <w:r>
+              <w:rPr>
+                <w:lang w:val="de-CH"/>
+              </w:rPr>
+              <w:t>Allgemeines hinzugefügt</w:t>
+            </w:r>
           </w:p>
         </w:tc>
         <w:tc>
@@ -698,6 +716,12 @@
                 <w:lang w:val="de-CH"/>
               </w:rPr>
             </w:pPr>
+            <w:r>
+              <w:rPr>
+                <w:lang w:val="de-CH"/>
+              </w:rPr>
+              <w:t>Nils Gloor</w:t>
+            </w:r>
           </w:p>
         </w:tc>
       </w:tr>
@@ -766,7 +790,7 @@
         <w:rPr>
           <w:noProof/>
         </w:rPr>
-        <w:t>Erster Testfall und Durchführung</w:t>
+        <w:t>Allgemeines</w:t>
       </w:r>
       <w:r>
         <w:rPr>
@@ -784,7 +808,7 @@
         <w:rPr>
           <w:noProof/>
         </w:rPr>
-        <w:instrText xml:space="preserve"> PAGEREF _Toc85894454 \h </w:instrText>
+        <w:instrText xml:space="preserve"> PAGEREF _Toc86005029 \h </w:instrText>
       </w:r>
       <w:r>
         <w:rPr>
@@ -824,6 +848,77 @@
           <w:noProof/>
         </w:rPr>
         <w:t>2</w:t>
+      </w:r>
+      <w:r>
+        <w:rPr>
+          <w:rFonts w:asciiTheme="minorHAnsi" w:eastAsiaTheme="minorEastAsia" w:hAnsiTheme="minorHAnsi" w:cstheme="minorBidi"/>
+          <w:noProof/>
+          <w:lang w:eastAsia="de-CH"/>
+        </w:rPr>
+        <w:tab/>
+      </w:r>
+      <w:r>
+        <w:rPr>
+          <w:noProof/>
+        </w:rPr>
+        <w:t>Erster Testfall und Durchführung</w:t>
+      </w:r>
+      <w:r>
+        <w:rPr>
+          <w:noProof/>
+        </w:rPr>
+        <w:tab/>
+      </w:r>
+      <w:r>
+        <w:rPr>
+          <w:noProof/>
+        </w:rPr>
+        <w:fldChar w:fldCharType="begin"/>
+      </w:r>
+      <w:r>
+        <w:rPr>
+          <w:noProof/>
+        </w:rPr>
+        <w:instrText xml:space="preserve"> PAGEREF _Toc86005030 \h </w:instrText>
+      </w:r>
+      <w:r>
+        <w:rPr>
+          <w:noProof/>
+        </w:rPr>
+      </w:r>
+      <w:r>
+        <w:rPr>
+          <w:noProof/>
+        </w:rPr>
+        <w:fldChar w:fldCharType="separate"/>
+      </w:r>
+      <w:r>
+        <w:rPr>
+          <w:noProof/>
+        </w:rPr>
+        <w:t>2</w:t>
+      </w:r>
+      <w:r>
+        <w:rPr>
+          <w:noProof/>
+        </w:rPr>
+        <w:fldChar w:fldCharType="end"/>
+      </w:r>
+    </w:p>
+    <w:p>
+      <w:pPr>
+        <w:pStyle w:val="Verzeichnis1"/>
+        <w:rPr>
+          <w:rFonts w:asciiTheme="minorHAnsi" w:eastAsiaTheme="minorEastAsia" w:hAnsiTheme="minorHAnsi" w:cstheme="minorBidi"/>
+          <w:noProof/>
+          <w:lang w:eastAsia="de-CH"/>
+        </w:rPr>
+      </w:pPr>
+      <w:r>
+        <w:rPr>
+          <w:noProof/>
+        </w:rPr>
+        <w:t>3</w:t>
       </w:r>
       <w:r>
         <w:rPr>
@@ -855,7 +950,7 @@
         <w:rPr>
           <w:noProof/>
         </w:rPr>
-        <w:instrText xml:space="preserve"> PAGEREF _Toc85894455 \h </w:instrText>
+        <w:instrText xml:space="preserve"> PAGEREF _Toc86005031 \h </w:instrText>
       </w:r>
       <w:r>
         <w:rPr>
@@ -894,7 +989,7 @@
         <w:rPr>
           <w:noProof/>
         </w:rPr>
-        <w:t>3</w:t>
+        <w:t>4</w:t>
       </w:r>
       <w:r>
         <w:rPr>
@@ -926,7 +1021,7 @@
         <w:rPr>
           <w:noProof/>
         </w:rPr>
-        <w:instrText xml:space="preserve"> PAGEREF _Toc85894456 \h </w:instrText>
+        <w:instrText xml:space="preserve"> PAGEREF _Toc86005032 \h </w:instrText>
       </w:r>
       <w:r>
         <w:rPr>
@@ -965,7 +1060,7 @@
         <w:rPr>
           <w:noProof/>
         </w:rPr>
-        <w:t>4</w:t>
+        <w:t>5</w:t>
       </w:r>
       <w:r>
         <w:rPr>
@@ -997,7 +1092,7 @@
         <w:rPr>
           <w:noProof/>
         </w:rPr>
-        <w:instrText xml:space="preserve"> PAGEREF _Toc85894457 \h </w:instrText>
+        <w:instrText xml:space="preserve"> PAGEREF _Toc86005033 \h </w:instrText>
       </w:r>
       <w:r>
         <w:rPr>
@@ -1044,10 +1139,12 @@
       <w:r>
         <w:br w:type="page"/>
       </w:r>
+      <w:bookmarkStart w:id="0" w:name="_Toc86005029"/>
       <w:r>
         <w:lastRenderedPageBreak/>
         <w:t>Allgemeines</w:t>
       </w:r>
+      <w:bookmarkEnd w:id="0"/>
     </w:p>
     <w:p>
       <w:pPr>
@@ -1101,6 +1198,7 @@
       <w:pPr>
         <w:pStyle w:val="berschrift1"/>
       </w:pPr>
+      <w:bookmarkStart w:id="1" w:name="_Toc86005030"/>
       <w:r>
         <w:t xml:space="preserve">Erster </w:t>
       </w:r>
@@ -1110,6 +1208,7 @@
       <w:r>
         <w:t xml:space="preserve"> und Durchführung</w:t>
       </w:r>
+      <w:bookmarkEnd w:id="1"/>
     </w:p>
     <w:p>
       <w:pPr>
@@ -1700,7 +1799,7 @@
       <w:pPr>
         <w:pStyle w:val="berschrift1"/>
       </w:pPr>
-      <w:bookmarkStart w:id="0" w:name="_Toc85894455"/>
+      <w:bookmarkStart w:id="2" w:name="_Toc86005031"/>
       <w:r>
         <w:t xml:space="preserve">Zweiter </w:t>
       </w:r>
@@ -1713,7 +1812,7 @@
       <w:r>
         <w:t>Durchführung</w:t>
       </w:r>
-      <w:bookmarkEnd w:id="0"/>
+      <w:bookmarkEnd w:id="2"/>
     </w:p>
     <w:tbl>
       <w:tblPr>
@@ -2280,7 +2379,7 @@
       <w:pPr>
         <w:pStyle w:val="berschrift1"/>
       </w:pPr>
-      <w:bookmarkStart w:id="1" w:name="_Toc85894456"/>
+      <w:bookmarkStart w:id="3" w:name="_Toc86005032"/>
       <w:r>
         <w:t xml:space="preserve">Dritter </w:t>
       </w:r>
@@ -2293,7 +2392,7 @@
       <w:r>
         <w:t>Durchführung</w:t>
       </w:r>
-      <w:bookmarkEnd w:id="1"/>
+      <w:bookmarkEnd w:id="3"/>
     </w:p>
     <w:tbl>
       <w:tblPr>
@@ -2867,7 +2966,7 @@
       <w:pPr>
         <w:pStyle w:val="berschrift1"/>
       </w:pPr>
-      <w:bookmarkStart w:id="2" w:name="_Toc85894457"/>
+      <w:bookmarkStart w:id="4" w:name="_Toc86005033"/>
       <w:r>
         <w:t>Vierter</w:t>
       </w:r>
@@ -2883,7 +2982,7 @@
       <w:r>
         <w:t>Durchführung</w:t>
       </w:r>
-      <w:bookmarkEnd w:id="2"/>
+      <w:bookmarkEnd w:id="4"/>
     </w:p>
     <w:tbl>
       <w:tblPr>
@@ -3530,18 +3629,31 @@
           <w:r>
             <w:t>/</w:t>
           </w:r>
-          <w:fldSimple w:instr=" NUMPAGES  ">
-            <w:r>
-              <w:rPr>
-                <w:noProof/>
-              </w:rPr>
-              <w:t>2</w:t>
-            </w:r>
-          </w:fldSimple>
+          <w:r>
+            <w:fldChar w:fldCharType="begin"/>
+          </w:r>
+          <w:r>
+            <w:instrText xml:space="preserve"> NUMPAGES  </w:instrText>
+          </w:r>
+          <w:r>
+            <w:fldChar w:fldCharType="separate"/>
+          </w:r>
+          <w:r>
+            <w:rPr>
+              <w:noProof/>
+            </w:rPr>
+            <w:t>2</w:t>
+          </w:r>
+          <w:r>
+            <w:rPr>
+              <w:noProof/>
+            </w:rPr>
+            <w:fldChar w:fldCharType="end"/>
+          </w:r>
         </w:p>
       </w:tc>
     </w:tr>
-    <w:bookmarkStart w:id="3" w:name="tm_dateiname2"/>
+    <w:bookmarkStart w:id="5" w:name="tm_dateiname2"/>
     <w:tr>
       <w:trPr>
         <w:gridAfter w:val="1"/>
@@ -3568,12 +3680,12 @@
             <w:fldChar w:fldCharType="separate"/>
           </w:r>
           <w:r>
-            <w:t>testprotokoll.docx</w:t>
+            <w:t>testprotokoll</w:t>
           </w:r>
           <w:r>
             <w:fldChar w:fldCharType="end"/>
           </w:r>
-          <w:bookmarkEnd w:id="3"/>
+          <w:bookmarkEnd w:id="5"/>
         </w:p>
       </w:tc>
     </w:tr>
@@ -3615,11 +3727,11 @@
           <w:pPr>
             <w:pStyle w:val="zCDBPfadname"/>
           </w:pPr>
-          <w:bookmarkStart w:id="4" w:name="_Hlk112468646"/>
+          <w:bookmarkStart w:id="6" w:name="_Hlk112468646"/>
         </w:p>
       </w:tc>
     </w:tr>
-    <w:bookmarkEnd w:id="4"/>
+    <w:bookmarkEnd w:id="6"/>
   </w:tbl>
   <w:p>
     <w:pPr>

</xml_diff>